<commit_message>
where should governor's daughter be accommodated. -- no conclusion yet
</commit_message>
<xml_diff>
--- a/The Master of Athens.docx
+++ b/The Master of Athens.docx
@@ -1761,6 +1761,14 @@
         </w:rPr>
         <w:t>“Mustafa, I have. This is Dr Podalirios and his wife Dr Soula, should you require that only a woman should see or touch her.”</w:t>
       </w:r>
+      <w:r>
+        <w:rPr>
+          <w:rFonts w:ascii="Georgia" w:hAnsi="Georgia" w:eastAsia="Georgia" w:cs="Georgia"/>
+          <w:color w:val="00000a"/>
+          <w:sz w:val="22"/>
+          <w:szCs w:val="22"/>
+        </w:rPr>
+      </w:r>
     </w:p>
     <w:p>
       <w:pPr>
@@ -1783,6 +1791,14 @@
         </w:rPr>
         <w:t>“I want her saved, Allah willing.”</w:t>
       </w:r>
+      <w:r>
+        <w:rPr>
+          <w:rFonts w:ascii="Georgia" w:hAnsi="Georgia" w:eastAsia="Georgia" w:cs="Georgia"/>
+          <w:color w:val="00000a"/>
+          <w:sz w:val="22"/>
+          <w:szCs w:val="22"/>
+        </w:rPr>
+      </w:r>
     </w:p>
     <w:p>
       <w:pPr>
@@ -1805,6 +1821,14 @@
         </w:rPr>
         <w:t>“May we examine your daughter, Bey Mustafa?” George asked.</w:t>
       </w:r>
+      <w:r>
+        <w:rPr>
+          <w:rFonts w:ascii="Georgia" w:hAnsi="Georgia" w:eastAsia="Georgia" w:cs="Georgia"/>
+          <w:color w:val="00000a"/>
+          <w:sz w:val="22"/>
+          <w:szCs w:val="22"/>
+        </w:rPr>
+      </w:r>
     </w:p>
     <w:p>
       <w:pPr>
@@ -1827,6 +1851,14 @@
         </w:rPr>
         <w:t>“Of course. Follow me.” The governor was surprised to find himself breaking into a run, and further surprised that the Greeks kept up with him.</w:t>
       </w:r>
+      <w:r>
+        <w:rPr>
+          <w:rFonts w:ascii="Georgia" w:hAnsi="Georgia" w:eastAsia="Georgia" w:cs="Georgia"/>
+          <w:color w:val="00000a"/>
+          <w:sz w:val="22"/>
+          <w:szCs w:val="22"/>
+        </w:rPr>
+      </w:r>
     </w:p>
     <w:p>
       <w:pPr>
@@ -1870,6 +1902,14 @@
         </w:rPr>
         <w:t>The girl lay still in a dimly lit room. A woman whom George assumed was her mother sat by her side, crying and bathing her head. George and Soula hurried to the girl’s side. Soula used her mind power to compel the woman to stand and walk a little away from them.</w:t>
       </w:r>
+      <w:r>
+        <w:rPr>
+          <w:rFonts w:ascii="Georgia" w:hAnsi="Georgia" w:eastAsia="Georgia" w:cs="Georgia"/>
+          <w:color w:val="00000a"/>
+          <w:sz w:val="22"/>
+          <w:szCs w:val="22"/>
+        </w:rPr>
+      </w:r>
     </w:p>
     <w:p>
       <w:pPr>
@@ -1892,6 +1932,14 @@
         </w:rPr>
         <w:t>“Is she ... ?” The governor asked.</w:t>
       </w:r>
+      <w:r>
+        <w:rPr>
+          <w:rFonts w:ascii="Georgia" w:hAnsi="Georgia" w:eastAsia="Georgia" w:cs="Georgia"/>
+          <w:color w:val="00000a"/>
+          <w:sz w:val="22"/>
+          <w:szCs w:val="22"/>
+        </w:rPr>
+      </w:r>
     </w:p>
     <w:p>
       <w:pPr>
@@ -1914,6 +1962,14 @@
         </w:rPr>
         <w:t>George was looking into the girl’s eye. “She has a pulse, and is breathing. We have come in time.” He bent to sniff her breath.</w:t>
       </w:r>
+      <w:r>
+        <w:rPr>
+          <w:rFonts w:ascii="Georgia" w:hAnsi="Georgia" w:eastAsia="Georgia" w:cs="Georgia"/>
+          <w:color w:val="00000a"/>
+          <w:sz w:val="22"/>
+          <w:szCs w:val="22"/>
+        </w:rPr>
+      </w:r>
     </w:p>
     <w:p>
       <w:pPr>
@@ -1935,6 +1991,14 @@
           <w:szCs w:val="22"/>
         </w:rPr>
         <w:t>“What is wrong with her? Will she recover?”</w:t>
+      </w:r>
+      <w:r>
+        <w:rPr>
+          <w:rFonts w:ascii="Georgia" w:hAnsi="Georgia" w:eastAsia="Georgia" w:cs="Georgia"/>
+          <w:color w:val="00000a"/>
+          <w:sz w:val="22"/>
+          <w:szCs w:val="22"/>
+        </w:rPr>
       </w:r>
     </w:p>
     <w:p>
@@ -1967,561 +2031,8 @@
           <w:sz w:val="22"/>
           <w:szCs w:val="22"/>
         </w:rPr>
-        <w:t>We don’t have any, and she’s too far gone. Use tincture of gentian, ten drops in ten mills of water.</w:t>
-      </w:r>
-      <w:r>
-        <w:rPr>
-          <w:rFonts w:ascii="Georgia" w:hAnsi="Georgia" w:eastAsia="Georgia" w:cs="Georgia"/>
-          <w:color w:val="00000a"/>
-          <w:sz w:val="22"/>
-          <w:szCs w:val="22"/>
-        </w:rPr>
-        <w:t xml:space="preserve"> George added via telepathy.</w:t>
-      </w:r>
-      <w:r>
-        <w:rPr>
-          <w:rFonts w:ascii="Georgia" w:hAnsi="Georgia" w:eastAsia="Georgia" w:cs="Georgia"/>
-          <w:color w:val="00000a"/>
-          <w:sz w:val="22"/>
-          <w:szCs w:val="22"/>
-        </w:rPr>
-      </w:r>
-    </w:p>
-    <w:p>
-      <w:pPr>
-        <w:ind w:firstLine="300"/>
-        <w:suppressAutoHyphens/>
-        <w:widowControl/>
-        <w:rPr>
-          <w:rFonts w:ascii="Georgia" w:hAnsi="Georgia" w:eastAsia="Georgia" w:cs="Georgia"/>
-          <w:color w:val="00000a"/>
-          <w:sz w:val="22"/>
-          <w:szCs w:val="22"/>
-        </w:rPr>
-      </w:pPr>
-      <w:r>
-        <w:rPr>
-          <w:rFonts w:ascii="Georgia" w:hAnsi="Georgia" w:eastAsia="Georgia" w:cs="Georgia"/>
-          <w:color w:val="00000a"/>
-          <w:sz w:val="22"/>
-          <w:szCs w:val="22"/>
-        </w:rPr>
-        <w:t>Soula set to work while George poured more healing into the girl. Another convulsion wracked her and this time she cried out.</w:t>
-      </w:r>
-    </w:p>
-    <w:p>
-      <w:pPr>
-        <w:ind w:firstLine="300"/>
-        <w:suppressAutoHyphens/>
-        <w:widowControl/>
-        <w:rPr>
-          <w:rFonts w:ascii="Georgia" w:hAnsi="Georgia" w:eastAsia="Georgia" w:cs="Georgia"/>
-          <w:color w:val="00000a"/>
-          <w:sz w:val="22"/>
-          <w:szCs w:val="22"/>
-        </w:rPr>
-      </w:pPr>
-      <w:r>
-        <w:rPr>
-          <w:rFonts w:ascii="Georgia" w:hAnsi="Georgia" w:eastAsia="Georgia" w:cs="Georgia"/>
-          <w:color w:val="00000a"/>
-          <w:sz w:val="22"/>
-          <w:szCs w:val="22"/>
-        </w:rPr>
-        <w:t>Palomedes put an arm about the governor. “Mustafa, you and I should prey to God, and let the physicians work.”</w:t>
-      </w:r>
-    </w:p>
-    <w:p>
-      <w:pPr>
-        <w:ind w:firstLine="300"/>
-        <w:suppressAutoHyphens/>
-        <w:widowControl/>
-        <w:rPr>
-          <w:rFonts w:ascii="Georgia" w:hAnsi="Georgia" w:eastAsia="Georgia" w:cs="Georgia"/>
-          <w:color w:val="00000a"/>
-          <w:sz w:val="22"/>
-          <w:szCs w:val="22"/>
-        </w:rPr>
-      </w:pPr>
-      <w:r>
-        <w:rPr>
-          <w:rFonts w:ascii="Georgia" w:hAnsi="Georgia" w:eastAsia="Georgia" w:cs="Georgia"/>
-          <w:color w:val="00000a"/>
-          <w:sz w:val="22"/>
-          <w:szCs w:val="22"/>
-        </w:rPr>
-        <w:t>Soula dripped the medicine between the girl’s lips while George continued with his healing energy. The girl shuddered and shook, crying out from time to time. Ten minutes passed, then fifteen, before she breathed deeply, then sighed. “Ugh, what’s that awful taste in my mouth?”</w:t>
-      </w:r>
-    </w:p>
-    <w:p>
-      <w:pPr>
-        <w:ind w:firstLine="300"/>
-        <w:suppressAutoHyphens/>
-        <w:widowControl/>
-        <w:rPr>
-          <w:rFonts w:ascii="Georgia" w:hAnsi="Georgia" w:eastAsia="Georgia" w:cs="Georgia"/>
-          <w:color w:val="00000a"/>
-          <w:sz w:val="22"/>
-          <w:szCs w:val="22"/>
-        </w:rPr>
-      </w:pPr>
-      <w:r>
-        <w:rPr>
-          <w:rFonts w:ascii="Georgia" w:hAnsi="Georgia" w:eastAsia="Georgia" w:cs="Georgia"/>
-          <w:color w:val="00000a"/>
-          <w:sz w:val="22"/>
-          <w:szCs w:val="22"/>
-        </w:rPr>
-        <w:t xml:space="preserve">Soula held a cup of water for her to rinse her mouth. The mother approached, but seemed content to stare at her daughter, a look of relief on her face. </w:t>
-      </w:r>
-    </w:p>
-    <w:p>
-      <w:pPr>
-        <w:ind w:firstLine="300"/>
-        <w:suppressAutoHyphens/>
-        <w:widowControl/>
-        <w:rPr>
-          <w:rFonts w:ascii="Georgia" w:hAnsi="Georgia" w:eastAsia="Georgia" w:cs="Georgia"/>
-          <w:color w:val="00000a"/>
-          <w:sz w:val="22"/>
-          <w:szCs w:val="22"/>
-        </w:rPr>
-      </w:pPr>
-      <w:r>
-        <w:rPr>
-          <w:rFonts w:ascii="Georgia" w:hAnsi="Georgia" w:eastAsia="Georgia" w:cs="Georgia"/>
-          <w:color w:val="00000a"/>
-          <w:sz w:val="22"/>
-          <w:szCs w:val="22"/>
-        </w:rPr>
-        <w:t>“She is weak, and should rest.” George announced.  “But she will make a full recovery. Bey Mustafa, we need to talk about how this might have happened.”</w:t>
-      </w:r>
-    </w:p>
-    <w:p>
-      <w:pPr>
-        <w:ind w:firstLine="300"/>
-        <w:suppressAutoHyphens/>
-        <w:widowControl/>
-        <w:rPr>
-          <w:rFonts w:ascii="Georgia" w:hAnsi="Georgia" w:eastAsia="Georgia" w:cs="Georgia"/>
-          <w:color w:val="00000a"/>
-          <w:sz w:val="22"/>
-          <w:szCs w:val="22"/>
-        </w:rPr>
-      </w:pPr>
-      <w:r>
-        <w:rPr>
-          <w:rFonts w:ascii="Georgia" w:hAnsi="Georgia" w:eastAsia="Georgia" w:cs="Georgia"/>
-          <w:color w:val="00000a"/>
-          <w:sz w:val="22"/>
-          <w:szCs w:val="22"/>
-        </w:rPr>
-        <w:t>“Whoever did this will try again.” Palomedes added. “Soula, would you instruct her mother in her needs?”</w:t>
-      </w:r>
-    </w:p>
-    <w:p>
-      <w:pPr>
-        <w:ind w:firstLine="300"/>
-        <w:suppressAutoHyphens/>
-        <w:widowControl/>
-        <w:rPr>
-          <w:rFonts w:ascii="Georgia" w:hAnsi="Georgia" w:eastAsia="Georgia" w:cs="Georgia"/>
-          <w:color w:val="00000a"/>
-          <w:sz w:val="22"/>
-          <w:szCs w:val="22"/>
-        </w:rPr>
-      </w:pPr>
-      <w:r>
-        <w:rPr>
-          <w:rFonts w:ascii="Georgia" w:hAnsi="Georgia" w:eastAsia="Georgia" w:cs="Georgia"/>
-          <w:color w:val="00000a"/>
-          <w:sz w:val="22"/>
-          <w:szCs w:val="22"/>
-        </w:rPr>
-        <w:t>Mustafa was becoming agitated. “How could someone have poisoned her? Who could have done it?”</w:t>
-      </w:r>
-    </w:p>
-    <w:p>
-      <w:pPr>
-        <w:ind w:firstLine="300"/>
-        <w:suppressAutoHyphens/>
-        <w:widowControl/>
-        <w:rPr>
-          <w:rFonts w:ascii="Georgia" w:hAnsi="Georgia" w:eastAsia="Georgia" w:cs="Georgia"/>
-          <w:color w:val="00000a"/>
-          <w:sz w:val="22"/>
-          <w:szCs w:val="22"/>
-        </w:rPr>
-      </w:pPr>
-      <w:r>
-        <w:rPr>
-          <w:rFonts w:ascii="Georgia" w:hAnsi="Georgia" w:eastAsia="Georgia" w:cs="Georgia"/>
-          <w:color w:val="00000a"/>
-          <w:sz w:val="22"/>
-          <w:szCs w:val="22"/>
-        </w:rPr>
-        <w:t>“I will question the kitchen staff.” George volunteered. “Belladonna is a small, bluish berry that is sweet to taste. There is always the possibility that someone picked them innocently. Five to ten berries will kill a child, ten to twenty will kill an adult. A very small dose will dilate the pupil of the eye, enabling a physician to diagnose certain diseases. Women sometimes use it for the same reason, to make their eyes appear larger and more seductive. So it is possible for a poisoner to buy it in liquid form, and pour it over food or into drink, to poison someone. We need to find out what she ate and drank between two and three hours ago. I must leave it to you lords to find the person responsible.”</w:t>
-      </w:r>
-    </w:p>
-    <w:p>
-      <w:pPr>
-        <w:ind w:firstLine="300"/>
-        <w:suppressAutoHyphens/>
-        <w:widowControl/>
-        <w:rPr>
-          <w:rFonts w:ascii="Georgia" w:hAnsi="Georgia" w:eastAsia="Georgia" w:cs="Georgia"/>
-          <w:color w:val="00000a"/>
-          <w:sz w:val="22"/>
-          <w:szCs w:val="22"/>
-        </w:rPr>
-      </w:pPr>
-      <w:r>
-        <w:rPr>
-          <w:rFonts w:ascii="Georgia" w:hAnsi="Georgia" w:eastAsia="Georgia" w:cs="Georgia"/>
-          <w:color w:val="00000a"/>
-          <w:sz w:val="22"/>
-          <w:szCs w:val="22"/>
-        </w:rPr>
-        <w:t>“Thank you, doctor.  I will leave you to your questioning.” Palomedes, Master vampire of Athens, used his considerable power to calm both the mother and the governor. Mustafa my friend, we must discuss how to stop this from happening again, and which of your enemies might have tried this.”</w:t>
-      </w:r>
-    </w:p>
-    <w:p>
-      <w:pPr>
-        <w:ind w:firstLine="300"/>
-        <w:suppressAutoHyphens/>
-        <w:widowControl/>
-        <w:rPr>
-          <w:rFonts w:ascii="Georgia" w:hAnsi="Georgia" w:eastAsia="Georgia" w:cs="Georgia"/>
-          <w:color w:val="00000a"/>
-          <w:sz w:val="22"/>
-          <w:szCs w:val="22"/>
-        </w:rPr>
-      </w:pPr>
-      <w:r>
-        <w:rPr>
-          <w:rFonts w:ascii="Georgia" w:hAnsi="Georgia" w:eastAsia="Georgia" w:cs="Georgia"/>
-          <w:color w:val="00000a"/>
-          <w:sz w:val="22"/>
-          <w:szCs w:val="22"/>
-        </w:rPr>
-        <w:t>“Of course Palomedes. Let us go to one of the meeting rooms. I have enemies who would kill to destroy this marriage.” Palomedes and Mustafa left the bedroom.</w:t>
-      </w:r>
-    </w:p>
-    <w:p>
-      <w:pPr>
-        <w:ind w:firstLine="300"/>
-        <w:suppressAutoHyphens/>
-        <w:widowControl/>
-        <w:rPr>
-          <w:rFonts w:ascii="Georgia" w:hAnsi="Georgia" w:eastAsia="Georgia" w:cs="Georgia"/>
-          <w:color w:val="00000a"/>
-          <w:sz w:val="22"/>
-          <w:szCs w:val="22"/>
-        </w:rPr>
-      </w:pPr>
-      <w:r>
-        <w:rPr>
-          <w:rFonts w:ascii="Georgia" w:hAnsi="Georgia" w:eastAsia="Georgia" w:cs="Georgia"/>
-          <w:color w:val="00000a"/>
-          <w:sz w:val="22"/>
-          <w:szCs w:val="22"/>
-        </w:rPr>
-        <w:t>Soula turned to him. “She has eaten no berries today, but a little over two hours ago she drank a sweet fruit juice that she could not identify. I will help question the kitchen staff.”</w:t>
-      </w:r>
-    </w:p>
-    <w:p>
-      <w:pPr>
-        <w:ind w:firstLine="300"/>
-        <w:suppressAutoHyphens/>
-        <w:widowControl/>
-        <w:rPr>
-          <w:rFonts w:ascii="Georgia" w:hAnsi="Georgia" w:eastAsia="Georgia" w:cs="Georgia"/>
-          <w:color w:val="00000a"/>
-          <w:sz w:val="22"/>
-          <w:szCs w:val="22"/>
-        </w:rPr>
-      </w:pPr>
-      <w:r>
-        <w:rPr>
-          <w:rFonts w:ascii="Georgia" w:hAnsi="Georgia" w:eastAsia="Georgia" w:cs="Georgia"/>
-          <w:color w:val="00000a"/>
-          <w:sz w:val="22"/>
-          <w:szCs w:val="22"/>
-        </w:rPr>
-        <w:t>The girl’s mother rang a small bell, and when a serving woman appeared, said to her in Greek “Conduct these nobles to the kitchen. They will question the kitchen staff.”</w:t>
-      </w:r>
-    </w:p>
-    <w:p>
-      <w:pPr>
-        <w:ind w:firstLine="300"/>
-        <w:suppressAutoHyphens/>
-        <w:widowControl/>
-        <w:rPr>
-          <w:rFonts w:ascii="Georgia" w:hAnsi="Georgia" w:eastAsia="Georgia" w:cs="Georgia"/>
-          <w:color w:val="00000a"/>
-          <w:sz w:val="22"/>
-          <w:szCs w:val="22"/>
-        </w:rPr>
-      </w:pPr>
-      <w:r>
-        <w:rPr>
-          <w:rFonts w:ascii="Georgia" w:hAnsi="Georgia" w:eastAsia="Georgia" w:cs="Georgia"/>
-          <w:color w:val="00000a"/>
-          <w:sz w:val="22"/>
-          <w:szCs w:val="22"/>
-        </w:rPr>
-        <w:t>As the woman led them away, Soula asked, “You’re Greek? Are you a slave?”</w:t>
-      </w:r>
-    </w:p>
-    <w:p>
-      <w:pPr>
-        <w:ind w:firstLine="300"/>
-        <w:suppressAutoHyphens/>
-        <w:widowControl/>
-        <w:rPr>
-          <w:rFonts w:ascii="Georgia" w:hAnsi="Georgia" w:eastAsia="Georgia" w:cs="Georgia"/>
-          <w:color w:val="00000a"/>
-          <w:sz w:val="22"/>
-          <w:szCs w:val="22"/>
-        </w:rPr>
-      </w:pPr>
-      <w:r>
-        <w:rPr>
-          <w:rFonts w:ascii="Georgia" w:hAnsi="Georgia" w:eastAsia="Georgia" w:cs="Georgia"/>
-          <w:color w:val="00000a"/>
-          <w:sz w:val="22"/>
-          <w:szCs w:val="22"/>
-        </w:rPr>
-        <w:t>The woman was about thirty. “I am Greek, I am employed as a servant, a lady’s maid. I also speak Turkish fairly well.”</w:t>
-      </w:r>
-    </w:p>
-    <w:p>
-      <w:pPr>
-        <w:ind w:firstLine="300"/>
-        <w:suppressAutoHyphens/>
-        <w:widowControl/>
-        <w:rPr>
-          <w:rFonts w:ascii="Georgia" w:hAnsi="Georgia" w:eastAsia="Georgia" w:cs="Georgia"/>
-          <w:color w:val="00000a"/>
-          <w:sz w:val="22"/>
-          <w:szCs w:val="22"/>
-        </w:rPr>
-      </w:pPr>
-      <w:r>
-        <w:rPr>
-          <w:rFonts w:ascii="Georgia" w:hAnsi="Georgia" w:eastAsia="Georgia" w:cs="Georgia"/>
-          <w:color w:val="00000a"/>
-          <w:sz w:val="22"/>
-          <w:szCs w:val="22"/>
-        </w:rPr>
-        <w:t>Soula, as George’s principle human servant, possessed similar powers to him. She captured the woman’s mind as they walked. “Did you bring the girl a jug of fruit juice?”</w:t>
-      </w:r>
-    </w:p>
-    <w:p>
-      <w:pPr>
-        <w:ind w:firstLine="300"/>
-        <w:suppressAutoHyphens/>
-        <w:widowControl/>
-        <w:rPr>
-          <w:rFonts w:ascii="Georgia" w:hAnsi="Georgia" w:eastAsia="Georgia" w:cs="Georgia"/>
-          <w:color w:val="00000a"/>
-          <w:sz w:val="22"/>
-          <w:szCs w:val="22"/>
-        </w:rPr>
-      </w:pPr>
-      <w:r>
-        <w:rPr>
-          <w:rFonts w:ascii="Georgia" w:hAnsi="Georgia" w:eastAsia="Georgia" w:cs="Georgia"/>
-          <w:color w:val="00000a"/>
-          <w:sz w:val="22"/>
-          <w:szCs w:val="22"/>
-        </w:rPr>
-        <w:t>“Yes, I did.”</w:t>
-      </w:r>
-    </w:p>
-    <w:p>
-      <w:pPr>
-        <w:ind w:firstLine="300"/>
-        <w:suppressAutoHyphens/>
-        <w:widowControl/>
-        <w:rPr>
-          <w:rFonts w:ascii="Georgia" w:hAnsi="Georgia" w:eastAsia="Georgia" w:cs="Georgia"/>
-          <w:color w:val="00000a"/>
-          <w:sz w:val="22"/>
-          <w:szCs w:val="22"/>
-        </w:rPr>
-      </w:pPr>
-      <w:r>
-        <w:rPr>
-          <w:rFonts w:ascii="Georgia" w:hAnsi="Georgia" w:eastAsia="Georgia" w:cs="Georgia"/>
-          <w:color w:val="00000a"/>
-          <w:sz w:val="22"/>
-          <w:szCs w:val="22"/>
-        </w:rPr>
-        <w:t>“Did you touch the drink in any way? Did you add anything to it?”</w:t>
-      </w:r>
-    </w:p>
-    <w:p>
-      <w:pPr>
-        <w:ind w:firstLine="300"/>
-        <w:suppressAutoHyphens/>
-        <w:widowControl/>
-        <w:rPr>
-          <w:rFonts w:ascii="Georgia" w:hAnsi="Georgia" w:eastAsia="Georgia" w:cs="Georgia"/>
-          <w:color w:val="00000a"/>
-          <w:sz w:val="22"/>
-          <w:szCs w:val="22"/>
-        </w:rPr>
-      </w:pPr>
-      <w:r>
-        <w:rPr>
-          <w:rFonts w:ascii="Georgia" w:hAnsi="Georgia" w:eastAsia="Georgia" w:cs="Georgia"/>
-          <w:color w:val="00000a"/>
-          <w:sz w:val="22"/>
-          <w:szCs w:val="22"/>
-        </w:rPr>
-        <w:t>“No. I was sent to the kitchen to fetch a pitcher of juice. I had to wait while the girl made it. She used fresh berries and other fruit from a basket in the pantry. She mashed the berries and fruit, strained them through muslin cloth, poured the bowl into the jug, and I took it too her. The kitchen hand tasted the juice, I did not.”</w:t>
-      </w:r>
-    </w:p>
-    <w:p>
-      <w:pPr>
-        <w:ind w:firstLine="300"/>
-        <w:suppressAutoHyphens/>
-        <w:widowControl/>
-        <w:rPr>
-          <w:rFonts w:ascii="Georgia" w:hAnsi="Georgia" w:eastAsia="Georgia" w:cs="Georgia"/>
-          <w:color w:val="00000a"/>
-          <w:sz w:val="22"/>
-          <w:szCs w:val="22"/>
-        </w:rPr>
-      </w:pPr>
-      <w:r>
-        <w:rPr>
-          <w:rFonts w:ascii="Georgia" w:hAnsi="Georgia" w:eastAsia="Georgia" w:cs="Georgia"/>
-          <w:color w:val="00000a"/>
-          <w:sz w:val="22"/>
-          <w:szCs w:val="22"/>
-        </w:rPr>
-        <w:t>“Thank you. You will forget you have had this conversation.” Soula released the woman’s mind.</w:t>
-      </w:r>
-    </w:p>
-    <w:p>
-      <w:pPr>
-        <w:ind w:firstLine="300"/>
-        <w:suppressAutoHyphens/>
-        <w:widowControl/>
-        <w:rPr>
-          <w:rFonts w:ascii="Georgia" w:hAnsi="Georgia" w:eastAsia="Georgia" w:cs="Georgia"/>
-          <w:color w:val="00000a"/>
-          <w:sz w:val="22"/>
-          <w:szCs w:val="22"/>
-        </w:rPr>
-      </w:pPr>
-      <w:r>
-        <w:rPr>
-          <w:rFonts w:ascii="Georgia" w:hAnsi="Georgia" w:eastAsia="Georgia" w:cs="Georgia"/>
-          <w:color w:val="00000a"/>
-          <w:sz w:val="22"/>
-          <w:szCs w:val="22"/>
-        </w:rPr>
-        <w:t>They entered the kitchen. Soula asked “Where is the girl who makes up the juice for the governor’s daughter?”</w:t>
-      </w:r>
-    </w:p>
-    <w:p>
-      <w:pPr>
-        <w:ind w:firstLine="300"/>
-        <w:suppressAutoHyphens/>
-        <w:widowControl/>
-        <w:rPr>
-          <w:rFonts w:ascii="Georgia" w:hAnsi="Georgia" w:eastAsia="Georgia" w:cs="Georgia"/>
-          <w:color w:val="00000a"/>
-          <w:sz w:val="22"/>
-          <w:szCs w:val="22"/>
-        </w:rPr>
-      </w:pPr>
-      <w:r>
-        <w:rPr>
-          <w:rFonts w:ascii="Georgia" w:hAnsi="Georgia" w:eastAsia="Georgia" w:cs="Georgia"/>
-          <w:color w:val="00000a"/>
-          <w:sz w:val="22"/>
-          <w:szCs w:val="22"/>
-        </w:rPr>
-        <w:t>No one seemed to know. Soula turned to the servant who had led them here. “You may go. The rest of you, gather around, I want to ask you some questions.”</w:t>
-      </w:r>
-    </w:p>
-    <w:p>
-      <w:pPr>
-        <w:ind w:firstLine="300"/>
-        <w:suppressAutoHyphens/>
-        <w:widowControl/>
-        <w:rPr>
-          <w:rFonts w:ascii="Georgia" w:hAnsi="Georgia" w:eastAsia="Georgia" w:cs="Georgia"/>
-          <w:color w:val="00000a"/>
-          <w:sz w:val="22"/>
-          <w:szCs w:val="22"/>
-        </w:rPr>
-      </w:pPr>
-      <w:r>
-        <w:rPr>
-          <w:rFonts w:ascii="Georgia" w:hAnsi="Georgia" w:eastAsia="Georgia" w:cs="Georgia"/>
-          <w:color w:val="00000a"/>
-          <w:sz w:val="22"/>
-          <w:szCs w:val="22"/>
-        </w:rPr>
-        <w:t xml:space="preserve">George let his senses stretch out. He could feel every living person in the mansion, could call them to him if he had a mind to. Where was the servant who made the juice? He touched lightly on the minds around him. </w:t>
-      </w:r>
-      <w:r>
-        <w:rPr>
-          <w:rFonts w:ascii="Georgia" w:hAnsi="Georgia" w:eastAsia="Georgia" w:cs="Georgia"/>
-          <w:color w:val="00000a"/>
-          <w:sz w:val="22"/>
-          <w:szCs w:val="22"/>
-        </w:rPr>
-      </w:r>
-      <w:r>
-        <w:rPr>
-          <w:rFonts w:ascii="Georgia" w:hAnsi="Georgia" w:eastAsia="Georgia" w:cs="Georgia"/>
-          <w:color w:val="00000a"/>
-          <w:sz w:val="22"/>
-          <w:szCs w:val="22"/>
-        </w:rPr>
-        <w:t>Oooh. There was one mind that was ill, weak, possibly dying. Where?</w:t>
-      </w:r>
-    </w:p>
-    <w:p>
-      <w:pPr>
-        <w:ind w:firstLine="300"/>
-        <w:suppressAutoHyphens/>
-        <w:widowControl/>
-        <w:rPr>
-          <w:rFonts w:ascii="Georgia" w:hAnsi="Georgia" w:eastAsia="Georgia" w:cs="Georgia"/>
-          <w:color w:val="00000a"/>
-          <w:sz w:val="22"/>
-          <w:szCs w:val="22"/>
-        </w:rPr>
-      </w:pPr>
-      <w:r>
-        <w:rPr>
-          <w:rFonts w:ascii="Georgia" w:hAnsi="Georgia" w:eastAsia="Georgia" w:cs="Georgia"/>
-          <w:color w:val="00000a"/>
-          <w:sz w:val="22"/>
-          <w:szCs w:val="22"/>
-        </w:rPr>
-        <w:t>Unerringly, George pushed open the pantry door, walked through the darkness to a corner near some shelves. A young girl was huddled on the floor, barely conscious.</w:t>
-      </w:r>
-    </w:p>
-    <w:p>
-      <w:pPr>
-        <w:ind w:firstLine="300"/>
-        <w:suppressAutoHyphens/>
-        <w:widowControl/>
-        <w:rPr>
-          <w:rFonts w:ascii="Georgia" w:hAnsi="Georgia" w:eastAsia="Georgia" w:cs="Georgia"/>
-          <w:color w:val="00000a"/>
-          <w:sz w:val="22"/>
-          <w:szCs w:val="22"/>
-        </w:rPr>
-      </w:pPr>
+        <w:t xml:space="preserve">We don’t have any, and she’s too far gone. Use tincture of </w:t>
+      </w:r>
       <w:r>
         <w:rPr>
           <w:rFonts w:ascii="Georgia" w:hAnsi="Georgia" w:eastAsia="Georgia" w:cs="Georgia"/>
@@ -2531,23 +2042,8 @@
           <w:sz w:val="22"/>
           <w:szCs w:val="22"/>
         </w:rPr>
-        <w:t>What ails you child?</w:t>
-      </w:r>
-      <w:r>
-        <w:rPr>
-          <w:rFonts w:ascii="Georgia" w:hAnsi="Georgia" w:eastAsia="Georgia" w:cs="Georgia"/>
-          <w:color w:val="00000a"/>
-          <w:sz w:val="22"/>
-          <w:szCs w:val="22"/>
-        </w:rPr>
-        <w:t xml:space="preserve"> George said mind to mind.</w:t>
-      </w:r>
-    </w:p>
-    <w:p>
-      <w:pPr>
-        <w:ind w:firstLine="300"/>
-        <w:suppressAutoHyphens/>
-        <w:widowControl/>
+      </w:r>
+      <w:r>
         <w:rPr>
           <w:rFonts w:ascii="Georgia" w:hAnsi="Georgia" w:eastAsia="Georgia" w:cs="Georgia"/>
           <w:i/>
@@ -2556,6 +2052,688 @@
           <w:sz w:val="22"/>
           <w:szCs w:val="22"/>
         </w:rPr>
+        <w:t>gentian, ten drops in ten mills of water.</w:t>
+      </w:r>
+      <w:r>
+        <w:rPr>
+          <w:rFonts w:ascii="Georgia" w:hAnsi="Georgia" w:eastAsia="Georgia" w:cs="Georgia"/>
+          <w:color w:val="00000a"/>
+          <w:sz w:val="22"/>
+          <w:szCs w:val="22"/>
+        </w:rPr>
+        <w:t xml:space="preserve"> George added via telepathy.</w:t>
+      </w:r>
+      <w:r>
+        <w:rPr>
+          <w:rFonts w:ascii="Georgia" w:hAnsi="Georgia" w:eastAsia="Georgia" w:cs="Georgia"/>
+          <w:color w:val="00000a"/>
+          <w:sz w:val="22"/>
+          <w:szCs w:val="22"/>
+        </w:rPr>
+      </w:r>
+    </w:p>
+    <w:p>
+      <w:pPr>
+        <w:ind w:firstLine="300"/>
+        <w:suppressAutoHyphens/>
+        <w:widowControl/>
+        <w:rPr>
+          <w:rFonts w:ascii="Georgia" w:hAnsi="Georgia" w:eastAsia="Georgia" w:cs="Georgia"/>
+          <w:color w:val="00000a"/>
+          <w:sz w:val="22"/>
+          <w:szCs w:val="22"/>
+        </w:rPr>
+      </w:pPr>
+      <w:r>
+        <w:rPr>
+          <w:rFonts w:ascii="Georgia" w:hAnsi="Georgia" w:eastAsia="Georgia" w:cs="Georgia"/>
+          <w:color w:val="00000a"/>
+          <w:sz w:val="22"/>
+          <w:szCs w:val="22"/>
+        </w:rPr>
+        <w:t>Soula set to work while George poured more healing into the girl. Another convulsion wracked her and this time she cried out.</w:t>
+      </w:r>
+      <w:r>
+        <w:rPr>
+          <w:rFonts w:ascii="Georgia" w:hAnsi="Georgia" w:eastAsia="Georgia" w:cs="Georgia"/>
+          <w:color w:val="00000a"/>
+          <w:sz w:val="22"/>
+          <w:szCs w:val="22"/>
+        </w:rPr>
+      </w:r>
+    </w:p>
+    <w:p>
+      <w:pPr>
+        <w:ind w:firstLine="300"/>
+        <w:suppressAutoHyphens/>
+        <w:widowControl/>
+        <w:rPr>
+          <w:rFonts w:ascii="Georgia" w:hAnsi="Georgia" w:eastAsia="Georgia" w:cs="Georgia"/>
+          <w:color w:val="00000a"/>
+          <w:sz w:val="22"/>
+          <w:szCs w:val="22"/>
+        </w:rPr>
+      </w:pPr>
+      <w:r>
+        <w:rPr>
+          <w:rFonts w:ascii="Georgia" w:hAnsi="Georgia" w:eastAsia="Georgia" w:cs="Georgia"/>
+          <w:color w:val="00000a"/>
+          <w:sz w:val="22"/>
+          <w:szCs w:val="22"/>
+        </w:rPr>
+        <w:t>Palomedes put an arm about the governor. “Mustafa, you and I should prey to God, and let the physicians work.”</w:t>
+      </w:r>
+      <w:r>
+        <w:rPr>
+          <w:rFonts w:ascii="Georgia" w:hAnsi="Georgia" w:eastAsia="Georgia" w:cs="Georgia"/>
+          <w:color w:val="00000a"/>
+          <w:sz w:val="22"/>
+          <w:szCs w:val="22"/>
+        </w:rPr>
+      </w:r>
+    </w:p>
+    <w:p>
+      <w:pPr>
+        <w:ind w:firstLine="300"/>
+        <w:suppressAutoHyphens/>
+        <w:widowControl/>
+        <w:rPr>
+          <w:rFonts w:ascii="Georgia" w:hAnsi="Georgia" w:eastAsia="Georgia" w:cs="Georgia"/>
+          <w:color w:val="00000a"/>
+          <w:sz w:val="22"/>
+          <w:szCs w:val="22"/>
+        </w:rPr>
+      </w:pPr>
+      <w:r>
+        <w:rPr>
+          <w:rFonts w:ascii="Georgia" w:hAnsi="Georgia" w:eastAsia="Georgia" w:cs="Georgia"/>
+          <w:color w:val="00000a"/>
+          <w:sz w:val="22"/>
+          <w:szCs w:val="22"/>
+        </w:rPr>
+        <w:t>Soula dripped the medicine between the girl’s lips while George continued with his healing energy. The girl shuddered and shook, crying out from time to time. Ten minutes passed, then fifteen, before she breathed deeply, then sighed. “Ugh, what’s that awful taste in my mouth?”</w:t>
+      </w:r>
+      <w:r>
+        <w:rPr>
+          <w:rFonts w:ascii="Georgia" w:hAnsi="Georgia" w:eastAsia="Georgia" w:cs="Georgia"/>
+          <w:color w:val="00000a"/>
+          <w:sz w:val="22"/>
+          <w:szCs w:val="22"/>
+        </w:rPr>
+      </w:r>
+    </w:p>
+    <w:p>
+      <w:pPr>
+        <w:ind w:firstLine="300"/>
+        <w:suppressAutoHyphens/>
+        <w:widowControl/>
+        <w:rPr>
+          <w:rFonts w:ascii="Georgia" w:hAnsi="Georgia" w:eastAsia="Georgia" w:cs="Georgia"/>
+          <w:color w:val="00000a"/>
+          <w:sz w:val="22"/>
+          <w:szCs w:val="22"/>
+        </w:rPr>
+      </w:pPr>
+      <w:r>
+        <w:rPr>
+          <w:rFonts w:ascii="Georgia" w:hAnsi="Georgia" w:eastAsia="Georgia" w:cs="Georgia"/>
+          <w:color w:val="00000a"/>
+          <w:sz w:val="22"/>
+          <w:szCs w:val="22"/>
+        </w:rPr>
+        <w:t xml:space="preserve">Soula held a cup of water for her to rinse her mouth. The mother approached, but seemed content to stare at her daughter, a look of relief on her face. </w:t>
+      </w:r>
+      <w:r>
+        <w:rPr>
+          <w:rFonts w:ascii="Georgia" w:hAnsi="Georgia" w:eastAsia="Georgia" w:cs="Georgia"/>
+          <w:color w:val="00000a"/>
+          <w:sz w:val="22"/>
+          <w:szCs w:val="22"/>
+        </w:rPr>
+      </w:r>
+    </w:p>
+    <w:p>
+      <w:pPr>
+        <w:ind w:firstLine="300"/>
+        <w:suppressAutoHyphens/>
+        <w:widowControl/>
+        <w:rPr>
+          <w:rFonts w:ascii="Georgia" w:hAnsi="Georgia" w:eastAsia="Georgia" w:cs="Georgia"/>
+          <w:color w:val="00000a"/>
+          <w:sz w:val="22"/>
+          <w:szCs w:val="22"/>
+        </w:rPr>
+      </w:pPr>
+      <w:r>
+        <w:rPr>
+          <w:rFonts w:ascii="Georgia" w:hAnsi="Georgia" w:eastAsia="Georgia" w:cs="Georgia"/>
+          <w:color w:val="00000a"/>
+          <w:sz w:val="22"/>
+          <w:szCs w:val="22"/>
+        </w:rPr>
+        <w:t>“She is weak, and should rest.” George announced.  “But she will make a full recovery. Bey Mustafa, we need to talk about how this might have happened.”</w:t>
+      </w:r>
+      <w:r>
+        <w:rPr>
+          <w:rFonts w:ascii="Georgia" w:hAnsi="Georgia" w:eastAsia="Georgia" w:cs="Georgia"/>
+          <w:color w:val="00000a"/>
+          <w:sz w:val="22"/>
+          <w:szCs w:val="22"/>
+        </w:rPr>
+      </w:r>
+    </w:p>
+    <w:p>
+      <w:pPr>
+        <w:ind w:firstLine="300"/>
+        <w:suppressAutoHyphens/>
+        <w:widowControl/>
+        <w:rPr>
+          <w:rFonts w:ascii="Georgia" w:hAnsi="Georgia" w:eastAsia="Georgia" w:cs="Georgia"/>
+          <w:color w:val="00000a"/>
+          <w:sz w:val="22"/>
+          <w:szCs w:val="22"/>
+        </w:rPr>
+      </w:pPr>
+      <w:r>
+        <w:rPr>
+          <w:rFonts w:ascii="Georgia" w:hAnsi="Georgia" w:eastAsia="Georgia" w:cs="Georgia"/>
+          <w:color w:val="00000a"/>
+          <w:sz w:val="22"/>
+          <w:szCs w:val="22"/>
+        </w:rPr>
+        <w:t>“Whoever did this will try again.” Palomedes added. “Soula, would you instruct her mother in her needs?”</w:t>
+      </w:r>
+      <w:r>
+        <w:rPr>
+          <w:rFonts w:ascii="Georgia" w:hAnsi="Georgia" w:eastAsia="Georgia" w:cs="Georgia"/>
+          <w:color w:val="00000a"/>
+          <w:sz w:val="22"/>
+          <w:szCs w:val="22"/>
+        </w:rPr>
+      </w:r>
+    </w:p>
+    <w:p>
+      <w:pPr>
+        <w:ind w:firstLine="300"/>
+        <w:suppressAutoHyphens/>
+        <w:widowControl/>
+        <w:rPr>
+          <w:rFonts w:ascii="Georgia" w:hAnsi="Georgia" w:eastAsia="Georgia" w:cs="Georgia"/>
+          <w:color w:val="00000a"/>
+          <w:sz w:val="22"/>
+          <w:szCs w:val="22"/>
+        </w:rPr>
+      </w:pPr>
+      <w:r>
+        <w:rPr>
+          <w:rFonts w:ascii="Georgia" w:hAnsi="Georgia" w:eastAsia="Georgia" w:cs="Georgia"/>
+          <w:color w:val="00000a"/>
+          <w:sz w:val="22"/>
+          <w:szCs w:val="22"/>
+        </w:rPr>
+        <w:t>Mustafa was becoming agitated. “How could someone have poisoned her? Who could have done it?”</w:t>
+      </w:r>
+      <w:r>
+        <w:rPr>
+          <w:rFonts w:ascii="Georgia" w:hAnsi="Georgia" w:eastAsia="Georgia" w:cs="Georgia"/>
+          <w:color w:val="00000a"/>
+          <w:sz w:val="22"/>
+          <w:szCs w:val="22"/>
+        </w:rPr>
+      </w:r>
+    </w:p>
+    <w:p>
+      <w:pPr>
+        <w:ind w:firstLine="300"/>
+        <w:suppressAutoHyphens/>
+        <w:widowControl/>
+        <w:rPr>
+          <w:rFonts w:ascii="Georgia" w:hAnsi="Georgia" w:eastAsia="Georgia" w:cs="Georgia"/>
+          <w:color w:val="00000a"/>
+          <w:sz w:val="22"/>
+          <w:szCs w:val="22"/>
+        </w:rPr>
+      </w:pPr>
+      <w:r>
+        <w:rPr>
+          <w:rFonts w:ascii="Georgia" w:hAnsi="Georgia" w:eastAsia="Georgia" w:cs="Georgia"/>
+          <w:color w:val="00000a"/>
+          <w:sz w:val="22"/>
+          <w:szCs w:val="22"/>
+        </w:rPr>
+        <w:t>“I will question the kitchen staff.” George volunteered. “Belladonna is a small, bluish berry that is sweet to taste. There is always the possibility that someone picked them innocently. Five to ten berries will kill a child, ten to twenty will kill an adult. A very small dose will dilate the pupil of the eye, enabling a physician to diagnose certain diseases. Women sometimes use it for the same reason, to make their eyes appear larger and more seductive. So it is possible for a poisoner to buy it in liquid form, and pour it over food or into drink, to poison someone. We need to find out what she ate and drank between two and three hours ago. I must leave it to you lords to find the person responsible.”</w:t>
+      </w:r>
+      <w:r>
+        <w:rPr>
+          <w:rFonts w:ascii="Georgia" w:hAnsi="Georgia" w:eastAsia="Georgia" w:cs="Georgia"/>
+          <w:color w:val="00000a"/>
+          <w:sz w:val="22"/>
+          <w:szCs w:val="22"/>
+        </w:rPr>
+      </w:r>
+    </w:p>
+    <w:p>
+      <w:pPr>
+        <w:ind w:firstLine="300"/>
+        <w:suppressAutoHyphens/>
+        <w:widowControl/>
+        <w:rPr>
+          <w:rFonts w:ascii="Georgia" w:hAnsi="Georgia" w:eastAsia="Georgia" w:cs="Georgia"/>
+          <w:color w:val="00000a"/>
+          <w:sz w:val="22"/>
+          <w:szCs w:val="22"/>
+        </w:rPr>
+      </w:pPr>
+      <w:r>
+        <w:rPr>
+          <w:rFonts w:ascii="Georgia" w:hAnsi="Georgia" w:eastAsia="Georgia" w:cs="Georgia"/>
+          <w:color w:val="00000a"/>
+          <w:sz w:val="22"/>
+          <w:szCs w:val="22"/>
+        </w:rPr>
+        <w:t>“Thank you, doctor.  I will leave you to your questioning.” Palomedes, Master vampire of Athens, used his considerable power to calm both the mother and the governor. Mustafa my friend, we must discuss how to stop this from happening again, and which of your enemies might have tried this.”</w:t>
+      </w:r>
+      <w:r>
+        <w:rPr>
+          <w:rFonts w:ascii="Georgia" w:hAnsi="Georgia" w:eastAsia="Georgia" w:cs="Georgia"/>
+          <w:color w:val="00000a"/>
+          <w:sz w:val="22"/>
+          <w:szCs w:val="22"/>
+        </w:rPr>
+      </w:r>
+    </w:p>
+    <w:p>
+      <w:pPr>
+        <w:ind w:firstLine="300"/>
+        <w:suppressAutoHyphens/>
+        <w:widowControl/>
+        <w:rPr>
+          <w:rFonts w:ascii="Georgia" w:hAnsi="Georgia" w:eastAsia="Georgia" w:cs="Georgia"/>
+          <w:color w:val="00000a"/>
+          <w:sz w:val="22"/>
+          <w:szCs w:val="22"/>
+        </w:rPr>
+      </w:pPr>
+      <w:r>
+        <w:rPr>
+          <w:rFonts w:ascii="Georgia" w:hAnsi="Georgia" w:eastAsia="Georgia" w:cs="Georgia"/>
+          <w:color w:val="00000a"/>
+          <w:sz w:val="22"/>
+          <w:szCs w:val="22"/>
+        </w:rPr>
+        <w:t>“Of course Palomedes. Let us go to one of the meeting rooms. I have enemies who would kill to destroy this marriage.” Palomedes and Mustafa left the bedroom.</w:t>
+      </w:r>
+      <w:r>
+        <w:rPr>
+          <w:rFonts w:ascii="Georgia" w:hAnsi="Georgia" w:eastAsia="Georgia" w:cs="Georgia"/>
+          <w:color w:val="00000a"/>
+          <w:sz w:val="22"/>
+          <w:szCs w:val="22"/>
+        </w:rPr>
+      </w:r>
+    </w:p>
+    <w:p>
+      <w:pPr>
+        <w:ind w:firstLine="300"/>
+        <w:suppressAutoHyphens/>
+        <w:widowControl/>
+        <w:rPr>
+          <w:rFonts w:ascii="Georgia" w:hAnsi="Georgia" w:eastAsia="Georgia" w:cs="Georgia"/>
+          <w:color w:val="00000a"/>
+          <w:sz w:val="22"/>
+          <w:szCs w:val="22"/>
+        </w:rPr>
+      </w:pPr>
+      <w:r>
+        <w:rPr>
+          <w:rFonts w:ascii="Georgia" w:hAnsi="Georgia" w:eastAsia="Georgia" w:cs="Georgia"/>
+          <w:color w:val="00000a"/>
+          <w:sz w:val="22"/>
+          <w:szCs w:val="22"/>
+        </w:rPr>
+        <w:t>Soula turned to him. “She has eaten no berries today, but a little over two hours ago she drank a sweet fruit juice that she could not identify. I will help question the kitchen staff.”</w:t>
+      </w:r>
+      <w:r>
+        <w:rPr>
+          <w:rFonts w:ascii="Georgia" w:hAnsi="Georgia" w:eastAsia="Georgia" w:cs="Georgia"/>
+          <w:color w:val="00000a"/>
+          <w:sz w:val="22"/>
+          <w:szCs w:val="22"/>
+        </w:rPr>
+      </w:r>
+    </w:p>
+    <w:p>
+      <w:pPr>
+        <w:ind w:firstLine="300"/>
+        <w:suppressAutoHyphens/>
+        <w:widowControl/>
+        <w:rPr>
+          <w:rFonts w:ascii="Georgia" w:hAnsi="Georgia" w:eastAsia="Georgia" w:cs="Georgia"/>
+          <w:color w:val="00000a"/>
+          <w:sz w:val="22"/>
+          <w:szCs w:val="22"/>
+        </w:rPr>
+      </w:pPr>
+      <w:r>
+        <w:rPr>
+          <w:rFonts w:ascii="Georgia" w:hAnsi="Georgia" w:eastAsia="Georgia" w:cs="Georgia"/>
+          <w:color w:val="00000a"/>
+          <w:sz w:val="22"/>
+          <w:szCs w:val="22"/>
+        </w:rPr>
+        <w:t>The girl’s mother rang a small bell, and when a serving woman appeared, said to her in Greek “Conduct these nobles to the kitchen. They will question the kitchen staff.”</w:t>
+      </w:r>
+      <w:r>
+        <w:rPr>
+          <w:rFonts w:ascii="Georgia" w:hAnsi="Georgia" w:eastAsia="Georgia" w:cs="Georgia"/>
+          <w:color w:val="00000a"/>
+          <w:sz w:val="22"/>
+          <w:szCs w:val="22"/>
+        </w:rPr>
+      </w:r>
+    </w:p>
+    <w:p>
+      <w:pPr>
+        <w:ind w:firstLine="300"/>
+        <w:suppressAutoHyphens/>
+        <w:widowControl/>
+        <w:rPr>
+          <w:rFonts w:ascii="Georgia" w:hAnsi="Georgia" w:eastAsia="Georgia" w:cs="Georgia"/>
+          <w:color w:val="00000a"/>
+          <w:sz w:val="22"/>
+          <w:szCs w:val="22"/>
+        </w:rPr>
+      </w:pPr>
+      <w:r>
+        <w:rPr>
+          <w:rFonts w:ascii="Georgia" w:hAnsi="Georgia" w:eastAsia="Georgia" w:cs="Georgia"/>
+          <w:color w:val="00000a"/>
+          <w:sz w:val="22"/>
+          <w:szCs w:val="22"/>
+        </w:rPr>
+        <w:t>As the woman led them away, Soula asked, “You’re Greek? Are you a slave?”</w:t>
+      </w:r>
+      <w:r>
+        <w:rPr>
+          <w:rFonts w:ascii="Georgia" w:hAnsi="Georgia" w:eastAsia="Georgia" w:cs="Georgia"/>
+          <w:color w:val="00000a"/>
+          <w:sz w:val="22"/>
+          <w:szCs w:val="22"/>
+        </w:rPr>
+      </w:r>
+    </w:p>
+    <w:p>
+      <w:pPr>
+        <w:ind w:firstLine="300"/>
+        <w:suppressAutoHyphens/>
+        <w:widowControl/>
+        <w:rPr>
+          <w:rFonts w:ascii="Georgia" w:hAnsi="Georgia" w:eastAsia="Georgia" w:cs="Georgia"/>
+          <w:color w:val="00000a"/>
+          <w:sz w:val="22"/>
+          <w:szCs w:val="22"/>
+        </w:rPr>
+      </w:pPr>
+      <w:r>
+        <w:rPr>
+          <w:rFonts w:ascii="Georgia" w:hAnsi="Georgia" w:eastAsia="Georgia" w:cs="Georgia"/>
+          <w:color w:val="00000a"/>
+          <w:sz w:val="22"/>
+          <w:szCs w:val="22"/>
+        </w:rPr>
+        <w:t>The woman was about thirty. “I am Greek, I am employed as a servant, a lady’s maid. I also speak Turkish fairly well.”</w:t>
+      </w:r>
+      <w:r>
+        <w:rPr>
+          <w:rFonts w:ascii="Georgia" w:hAnsi="Georgia" w:eastAsia="Georgia" w:cs="Georgia"/>
+          <w:color w:val="00000a"/>
+          <w:sz w:val="22"/>
+          <w:szCs w:val="22"/>
+        </w:rPr>
+      </w:r>
+    </w:p>
+    <w:p>
+      <w:pPr>
+        <w:ind w:firstLine="300"/>
+        <w:suppressAutoHyphens/>
+        <w:widowControl/>
+        <w:rPr>
+          <w:rFonts w:ascii="Georgia" w:hAnsi="Georgia" w:eastAsia="Georgia" w:cs="Georgia"/>
+          <w:color w:val="00000a"/>
+          <w:sz w:val="22"/>
+          <w:szCs w:val="22"/>
+        </w:rPr>
+      </w:pPr>
+      <w:r>
+        <w:rPr>
+          <w:rFonts w:ascii="Georgia" w:hAnsi="Georgia" w:eastAsia="Georgia" w:cs="Georgia"/>
+          <w:color w:val="00000a"/>
+          <w:sz w:val="22"/>
+          <w:szCs w:val="22"/>
+        </w:rPr>
+        <w:t>Soula, as George’s principle human servant, possessed similar powers to him. She captured the woman’s mind as they walked. “Did you bring the girl a jug of fruit juice?”</w:t>
+      </w:r>
+      <w:r>
+        <w:rPr>
+          <w:rFonts w:ascii="Georgia" w:hAnsi="Georgia" w:eastAsia="Georgia" w:cs="Georgia"/>
+          <w:color w:val="00000a"/>
+          <w:sz w:val="22"/>
+          <w:szCs w:val="22"/>
+        </w:rPr>
+      </w:r>
+    </w:p>
+    <w:p>
+      <w:pPr>
+        <w:ind w:firstLine="300"/>
+        <w:suppressAutoHyphens/>
+        <w:widowControl/>
+        <w:rPr>
+          <w:rFonts w:ascii="Georgia" w:hAnsi="Georgia" w:eastAsia="Georgia" w:cs="Georgia"/>
+          <w:color w:val="00000a"/>
+          <w:sz w:val="22"/>
+          <w:szCs w:val="22"/>
+        </w:rPr>
+      </w:pPr>
+      <w:r>
+        <w:rPr>
+          <w:rFonts w:ascii="Georgia" w:hAnsi="Georgia" w:eastAsia="Georgia" w:cs="Georgia"/>
+          <w:color w:val="00000a"/>
+          <w:sz w:val="22"/>
+          <w:szCs w:val="22"/>
+        </w:rPr>
+        <w:t>“Yes, I did.”</w:t>
+      </w:r>
+      <w:r>
+        <w:rPr>
+          <w:rFonts w:ascii="Georgia" w:hAnsi="Georgia" w:eastAsia="Georgia" w:cs="Georgia"/>
+          <w:color w:val="00000a"/>
+          <w:sz w:val="22"/>
+          <w:szCs w:val="22"/>
+        </w:rPr>
+      </w:r>
+    </w:p>
+    <w:p>
+      <w:pPr>
+        <w:ind w:firstLine="300"/>
+        <w:suppressAutoHyphens/>
+        <w:widowControl/>
+        <w:rPr>
+          <w:rFonts w:ascii="Georgia" w:hAnsi="Georgia" w:eastAsia="Georgia" w:cs="Georgia"/>
+          <w:color w:val="00000a"/>
+          <w:sz w:val="22"/>
+          <w:szCs w:val="22"/>
+        </w:rPr>
+      </w:pPr>
+      <w:r>
+        <w:rPr>
+          <w:rFonts w:ascii="Georgia" w:hAnsi="Georgia" w:eastAsia="Georgia" w:cs="Georgia"/>
+          <w:color w:val="00000a"/>
+          <w:sz w:val="22"/>
+          <w:szCs w:val="22"/>
+        </w:rPr>
+        <w:t>“Did you touch the drink in any way? Did you add anything to it?”</w:t>
+      </w:r>
+    </w:p>
+    <w:p>
+      <w:pPr>
+        <w:ind w:firstLine="300"/>
+        <w:suppressAutoHyphens/>
+        <w:widowControl/>
+        <w:rPr>
+          <w:rFonts w:ascii="Georgia" w:hAnsi="Georgia" w:eastAsia="Georgia" w:cs="Georgia"/>
+          <w:color w:val="00000a"/>
+          <w:sz w:val="22"/>
+          <w:szCs w:val="22"/>
+        </w:rPr>
+      </w:pPr>
+      <w:r>
+        <w:rPr>
+          <w:rFonts w:ascii="Georgia" w:hAnsi="Georgia" w:eastAsia="Georgia" w:cs="Georgia"/>
+          <w:color w:val="00000a"/>
+          <w:sz w:val="22"/>
+          <w:szCs w:val="22"/>
+        </w:rPr>
+        <w:t>“No. I was sent to the kitchen to fetch a pitcher of juice. I had to wait while the girl made it. She used fresh berries and other fruit from a basket in the pantry. She mashed the berries and fruit, strained them through muslin cloth, poured the bowl into the jug, and I took it too her. The kitchen hand tasted the juice, I did not.”</w:t>
+      </w:r>
+    </w:p>
+    <w:p>
+      <w:pPr>
+        <w:ind w:firstLine="300"/>
+        <w:suppressAutoHyphens/>
+        <w:widowControl/>
+        <w:rPr>
+          <w:rFonts w:ascii="Georgia" w:hAnsi="Georgia" w:eastAsia="Georgia" w:cs="Georgia"/>
+          <w:color w:val="00000a"/>
+          <w:sz w:val="22"/>
+          <w:szCs w:val="22"/>
+        </w:rPr>
+      </w:pPr>
+      <w:r>
+        <w:rPr>
+          <w:rFonts w:ascii="Georgia" w:hAnsi="Georgia" w:eastAsia="Georgia" w:cs="Georgia"/>
+          <w:color w:val="00000a"/>
+          <w:sz w:val="22"/>
+          <w:szCs w:val="22"/>
+        </w:rPr>
+        <w:t>“Thank you. You will forget you have had this conversation.” Soula released the woman’s mind.</w:t>
+      </w:r>
+    </w:p>
+    <w:p>
+      <w:pPr>
+        <w:ind w:firstLine="300"/>
+        <w:suppressAutoHyphens/>
+        <w:widowControl/>
+        <w:rPr>
+          <w:rFonts w:ascii="Georgia" w:hAnsi="Georgia" w:eastAsia="Georgia" w:cs="Georgia"/>
+          <w:color w:val="00000a"/>
+          <w:sz w:val="22"/>
+          <w:szCs w:val="22"/>
+        </w:rPr>
+      </w:pPr>
+      <w:r>
+        <w:rPr>
+          <w:rFonts w:ascii="Georgia" w:hAnsi="Georgia" w:eastAsia="Georgia" w:cs="Georgia"/>
+          <w:color w:val="00000a"/>
+          <w:sz w:val="22"/>
+          <w:szCs w:val="22"/>
+        </w:rPr>
+        <w:t>They entered the kitchen. Soula asked “Where is the girl who makes up the juice for the governor’s daughter?”</w:t>
+      </w:r>
+    </w:p>
+    <w:p>
+      <w:pPr>
+        <w:ind w:firstLine="300"/>
+        <w:suppressAutoHyphens/>
+        <w:widowControl/>
+        <w:rPr>
+          <w:rFonts w:ascii="Georgia" w:hAnsi="Georgia" w:eastAsia="Georgia" w:cs="Georgia"/>
+          <w:color w:val="00000a"/>
+          <w:sz w:val="22"/>
+          <w:szCs w:val="22"/>
+        </w:rPr>
+      </w:pPr>
+      <w:r>
+        <w:rPr>
+          <w:rFonts w:ascii="Georgia" w:hAnsi="Georgia" w:eastAsia="Georgia" w:cs="Georgia"/>
+          <w:color w:val="00000a"/>
+          <w:sz w:val="22"/>
+          <w:szCs w:val="22"/>
+        </w:rPr>
+        <w:t>No one seemed to know. Soula turned to the servant who had led them here. “You may go. The rest of you, gather around, I want to ask you some questions.”</w:t>
+      </w:r>
+    </w:p>
+    <w:p>
+      <w:pPr>
+        <w:ind w:firstLine="300"/>
+        <w:suppressAutoHyphens/>
+        <w:widowControl/>
+        <w:rPr>
+          <w:rFonts w:ascii="Georgia" w:hAnsi="Georgia" w:eastAsia="Georgia" w:cs="Georgia"/>
+          <w:color w:val="00000a"/>
+          <w:sz w:val="22"/>
+          <w:szCs w:val="22"/>
+        </w:rPr>
+      </w:pPr>
+      <w:r>
+        <w:rPr>
+          <w:rFonts w:ascii="Georgia" w:hAnsi="Georgia" w:eastAsia="Georgia" w:cs="Georgia"/>
+          <w:color w:val="00000a"/>
+          <w:sz w:val="22"/>
+          <w:szCs w:val="22"/>
+        </w:rPr>
+        <w:t xml:space="preserve">George let his senses stretch out. He could feel every living person in the mansion, could call them to him if he had a mind to. Where was the servant who made the juice? He touched lightly on the minds around him. </w:t>
+      </w:r>
+      <w:r>
+        <w:rPr>
+          <w:rFonts w:ascii="Georgia" w:hAnsi="Georgia" w:eastAsia="Georgia" w:cs="Georgia"/>
+          <w:color w:val="00000a"/>
+          <w:sz w:val="22"/>
+          <w:szCs w:val="22"/>
+        </w:rPr>
+      </w:r>
+      <w:r>
+        <w:rPr>
+          <w:rFonts w:ascii="Georgia" w:hAnsi="Georgia" w:eastAsia="Georgia" w:cs="Georgia"/>
+          <w:color w:val="00000a"/>
+          <w:sz w:val="22"/>
+          <w:szCs w:val="22"/>
+        </w:rPr>
+        <w:t>Oooh. There was one mind that was ill, weak, possibly dying. Where?</w:t>
+      </w:r>
+    </w:p>
+    <w:p>
+      <w:pPr>
+        <w:ind w:firstLine="300"/>
+        <w:suppressAutoHyphens/>
+        <w:widowControl/>
+        <w:rPr>
+          <w:rFonts w:ascii="Georgia" w:hAnsi="Georgia" w:eastAsia="Georgia" w:cs="Georgia"/>
+          <w:color w:val="00000a"/>
+          <w:sz w:val="22"/>
+          <w:szCs w:val="22"/>
+        </w:rPr>
+      </w:pPr>
+      <w:r>
+        <w:rPr>
+          <w:rFonts w:ascii="Georgia" w:hAnsi="Georgia" w:eastAsia="Georgia" w:cs="Georgia"/>
+          <w:color w:val="00000a"/>
+          <w:sz w:val="22"/>
+          <w:szCs w:val="22"/>
+        </w:rPr>
+        <w:t>Unerringly, George pushed open the pantry door, walked through the darkness to a corner near some shelves. A young girl was huddled on the floor, barely conscious.</w:t>
+      </w:r>
+    </w:p>
+    <w:p>
+      <w:pPr>
+        <w:ind w:firstLine="300"/>
+        <w:suppressAutoHyphens/>
+        <w:widowControl/>
+        <w:rPr>
+          <w:rFonts w:ascii="Georgia" w:hAnsi="Georgia" w:eastAsia="Georgia" w:cs="Georgia"/>
+          <w:color w:val="00000a"/>
+          <w:sz w:val="22"/>
+          <w:szCs w:val="22"/>
+        </w:rPr>
       </w:pPr>
       <w:r>
         <w:rPr>
@@ -2566,7 +2744,16 @@
           <w:sz w:val="22"/>
           <w:szCs w:val="22"/>
         </w:rPr>
-        <w:t>I cannot move. Am I dying? I don’t feel well.</w:t>
+        <w:t>What ails you child?</w:t>
+      </w:r>
+      <w:r>
+        <w:rPr>
+          <w:rFonts w:ascii="Georgia" w:hAnsi="Georgia" w:eastAsia="Georgia" w:cs="Georgia"/>
+          <w:color w:val="00000a"/>
+          <w:sz w:val="22"/>
+          <w:szCs w:val="22"/>
+        </w:rPr>
+        <w:t xml:space="preserve"> George said mind to mind.</w:t>
       </w:r>
     </w:p>
     <w:p>
@@ -2592,18 +2779,14 @@
           <w:sz w:val="22"/>
           <w:szCs w:val="22"/>
         </w:rPr>
-        <w:t>I am a physician, I can heal you.</w:t>
-      </w:r>
-      <w:r>
-        <w:rPr>
-          <w:rFonts w:ascii="Georgia" w:hAnsi="Georgia" w:eastAsia="Georgia" w:cs="Georgia"/>
-          <w:color w:val="00000a"/>
-          <w:sz w:val="22"/>
-          <w:szCs w:val="22"/>
-        </w:rPr>
-        <w:t xml:space="preserve"> George touched her face, poured his power into her. </w:t>
-      </w:r>
-      <w:r>
+        <w:t>I cannot move. Am I dying? I don’t feel well.</w:t>
+      </w:r>
+    </w:p>
+    <w:p>
+      <w:pPr>
+        <w:ind w:firstLine="300"/>
+        <w:suppressAutoHyphens/>
+        <w:widowControl/>
         <w:rPr>
           <w:rFonts w:ascii="Georgia" w:hAnsi="Georgia" w:eastAsia="Georgia" w:cs="Georgia"/>
           <w:i/>
@@ -2612,8 +2795,7 @@
           <w:sz w:val="22"/>
           <w:szCs w:val="22"/>
         </w:rPr>
-        <w:t>Did you eat some berries? Bluish red in colour? How many did you put into the juice?</w:t>
-      </w:r>
+      </w:pPr>
       <w:r>
         <w:rPr>
           <w:rFonts w:ascii="Georgia" w:hAnsi="Georgia" w:eastAsia="Georgia" w:cs="Georgia"/>
@@ -2623,13 +2805,18 @@
           <w:sz w:val="22"/>
           <w:szCs w:val="22"/>
         </w:rPr>
-      </w:r>
-    </w:p>
-    <w:p>
-      <w:pPr>
-        <w:ind w:firstLine="300"/>
-        <w:suppressAutoHyphens/>
-        <w:widowControl/>
+        <w:t>I am a physician, I can heal you.</w:t>
+      </w:r>
+      <w:r>
+        <w:rPr>
+          <w:rFonts w:ascii="Georgia" w:hAnsi="Georgia" w:eastAsia="Georgia" w:cs="Georgia"/>
+          <w:color w:val="00000a"/>
+          <w:sz w:val="22"/>
+          <w:szCs w:val="22"/>
+        </w:rPr>
+        <w:t xml:space="preserve"> George touched her face, poured his power into her. </w:t>
+      </w:r>
+      <w:r>
         <w:rPr>
           <w:rFonts w:ascii="Georgia" w:hAnsi="Georgia" w:eastAsia="Georgia" w:cs="Georgia"/>
           <w:i/>
@@ -2638,7 +2825,8 @@
           <w:sz w:val="22"/>
           <w:szCs w:val="22"/>
         </w:rPr>
-      </w:pPr>
+        <w:t>Did you eat some berries? Bluish red in colour? How many did you put into the juice?</w:t>
+      </w:r>
       <w:r>
         <w:rPr>
           <w:rFonts w:ascii="Georgia" w:hAnsi="Georgia" w:eastAsia="Georgia" w:cs="Georgia"/>
@@ -2648,7 +2836,6 @@
           <w:sz w:val="22"/>
           <w:szCs w:val="22"/>
         </w:rPr>
-        <w:t>I found three bunches of ripe bluish berries in the pantry, and I ate three of the berries. They were sweet, I put one bunch into the juice I made. Why?</w:t>
       </w:r>
     </w:p>
     <w:p>
@@ -2674,7 +2861,7 @@
           <w:sz w:val="22"/>
           <w:szCs w:val="22"/>
         </w:rPr>
-        <w:t>The berries are poisonous, and they made you ill. They also made the governor’s daughter ill. How do you feel now?</w:t>
+        <w:t>I found three bunches of ripe bluish berries in the pantry, and I ate three of the berries. They were sweet, I put one bunch into the juice I made. Why?</w:t>
       </w:r>
     </w:p>
     <w:p>
@@ -2700,7 +2887,7 @@
           <w:sz w:val="22"/>
           <w:szCs w:val="22"/>
         </w:rPr>
-        <w:t>Much better, I can move. Will I get into trouble?</w:t>
+        <w:t>The berries are poisonous, and they made you ill. They also made the governor’s daughter ill. How do you feel now?</w:t>
       </w:r>
     </w:p>
     <w:p>
@@ -2726,6 +2913,32 @@
           <w:sz w:val="22"/>
           <w:szCs w:val="22"/>
         </w:rPr>
+        <w:t>Much better, I can move. Will I get into trouble?</w:t>
+      </w:r>
+    </w:p>
+    <w:p>
+      <w:pPr>
+        <w:ind w:firstLine="300"/>
+        <w:suppressAutoHyphens/>
+        <w:widowControl/>
+        <w:rPr>
+          <w:rFonts w:ascii="Georgia" w:hAnsi="Georgia" w:eastAsia="Georgia" w:cs="Georgia"/>
+          <w:i/>
+          <w:iCs/>
+          <w:color w:val="00000a"/>
+          <w:sz w:val="22"/>
+          <w:szCs w:val="22"/>
+        </w:rPr>
+      </w:pPr>
+      <w:r>
+        <w:rPr>
+          <w:rFonts w:ascii="Georgia" w:hAnsi="Georgia" w:eastAsia="Georgia" w:cs="Georgia"/>
+          <w:i/>
+          <w:iCs/>
+          <w:color w:val="00000a"/>
+          <w:sz w:val="22"/>
+          <w:szCs w:val="22"/>
+        </w:rPr>
         <w:t>No, you weren’t to know the berries were poison. Someone put them there deliberately. Can you stand up? Show me where the remaining berries are.</w:t>
       </w:r>
     </w:p>
@@ -3077,6 +3290,70 @@
           <w:szCs w:val="22"/>
         </w:rPr>
         <w:t>“Yes. But you would not be able to detect an unwanted intrusion by an agent. I think we could give out a story that the girl has gone to the mountains for her health, and then bring her in secret to my estate or yours. That way no agent could gain access.”</w:t>
+      </w:r>
+    </w:p>
+    <w:p>
+      <w:pPr>
+        <w:ind w:firstLine="300"/>
+        <w:suppressAutoHyphens/>
+        <w:widowControl/>
+        <w:rPr>
+          <w:rFonts w:ascii="Georgia" w:hAnsi="Georgia" w:eastAsia="Georgia" w:cs="Georgia"/>
+          <w:color w:val="00000a"/>
+          <w:sz w:val="22"/>
+          <w:szCs w:val="22"/>
+        </w:rPr>
+      </w:pPr>
+      <w:r>
+        <w:rPr>
+          <w:rFonts w:ascii="Georgia" w:hAnsi="Georgia" w:eastAsia="Georgia" w:cs="Georgia"/>
+          <w:color w:val="00000a"/>
+          <w:sz w:val="22"/>
+          <w:szCs w:val="22"/>
+        </w:rPr>
+        <w:t>“As a physician, we have strangers coming and going from our house.” George replied. “Soula, could we accommodate the governor’s daughter, plus her servants?”</w:t>
+      </w:r>
+    </w:p>
+    <w:p>
+      <w:pPr>
+        <w:ind w:firstLine="300"/>
+        <w:suppressAutoHyphens/>
+        <w:widowControl/>
+        <w:rPr>
+          <w:rFonts w:ascii="Georgia" w:hAnsi="Georgia" w:eastAsia="Georgia" w:cs="Georgia"/>
+          <w:color w:val="00000a"/>
+          <w:sz w:val="22"/>
+          <w:szCs w:val="22"/>
+        </w:rPr>
+      </w:pPr>
+      <w:r>
+        <w:rPr>
+          <w:rFonts w:ascii="Georgia" w:hAnsi="Georgia" w:eastAsia="Georgia" w:cs="Georgia"/>
+          <w:color w:val="00000a"/>
+          <w:sz w:val="22"/>
+          <w:szCs w:val="22"/>
+        </w:rPr>
+        <w:t xml:space="preserve">“We have room,” </w:t>
+      </w:r>
+      <w:r>
+        <w:rPr>
+          <w:rFonts w:ascii="Georgia" w:hAnsi="Georgia" w:eastAsia="Georgia" w:cs="Georgia"/>
+          <w:i/>
+          <w:iCs/>
+          <w:color w:val="00000a"/>
+          <w:sz w:val="22"/>
+          <w:szCs w:val="22"/>
+        </w:rPr>
+        <w:t>but I don’t think we should put her up,</w:t>
+      </w:r>
+      <w:r>
+        <w:rPr>
+          <w:rFonts w:ascii="Georgia" w:hAnsi="Georgia" w:eastAsia="Georgia" w:cs="Georgia"/>
+          <w:color w:val="00000a"/>
+          <w:sz w:val="22"/>
+          <w:szCs w:val="22"/>
+        </w:rPr>
+        <w:t xml:space="preserve"> “but it may not be to the standard the governor’s daughter requires. Palomedes, you have a much bigger house, and guards as well.”</w:t>
       </w:r>
     </w:p>
     <w:p>

</xml_diff>